<commit_message>
Added scrum meeting week 12
</commit_message>
<xml_diff>
--- a/Scrum_meetings/SCRUM-MEETING-Week 12.docx
+++ b/Scrum_meetings/SCRUM-MEETING-Week 12.docx
@@ -12,15 +12,13 @@
         </w:rPr>
       </w:pPr>
       <w:r>
-        <w:rPr>
-          <w:rFonts w:eastAsia="Times New Roman"/>
-          <w:b/>
-          <w:bCs/>
-        </w:rPr>
-        <w:t> </w:t>
+        <w:t>SCRUM MEETING WEEK (</w:t>
       </w:r>
       <w:r>
-        <w:t>SCRUM MEETING WEEK ()</w:t>
+        <w:t>12</w:t>
+      </w:r>
+      <w:r>
+        <w:t>)</w:t>
       </w:r>
     </w:p>
     <w:p>
@@ -92,7 +90,7 @@
           <w:szCs w:val="34"/>
         </w:rPr>
         <w:drawing>
-          <wp:inline distT="0" distB="0" distL="0" distR="0" wp14:anchorId="79682000" wp14:editId="2AA0A4C6">
+          <wp:inline distT="0" distB="0" distL="0" distR="0" wp14:anchorId="2D20BD1A" wp14:editId="797E3AAB">
             <wp:extent cx="157163" cy="157163"/>
             <wp:effectExtent l="0" t="0" r="0" b="0"/>
             <wp:docPr id="1499542647" name="Picture 4" descr=":white_check_mark:"/>
@@ -290,6 +288,24 @@
               </w:rPr>
               <w:t>​​</w:t>
             </w:r>
+            <w:r>
+              <w:rPr>
+                <w:rFonts w:ascii="Times New Roman" w:eastAsia="Times New Roman" w:hAnsi="Times New Roman" w:cs="Times New Roman"/>
+              </w:rPr>
+              <w:t>Fixed error with Babel compiler, added pdf uploads for assignments</w:t>
+            </w:r>
+            <w:r>
+              <w:rPr>
+                <w:rFonts w:ascii="Times New Roman" w:eastAsia="Times New Roman" w:hAnsi="Times New Roman" w:cs="Times New Roman"/>
+              </w:rPr>
+              <w:t xml:space="preserve"> for a teacher, almost done with automation of tests.</w:t>
+            </w:r>
+            <w:r>
+              <w:rPr>
+                <w:rFonts w:ascii="Times New Roman" w:eastAsia="Times New Roman" w:hAnsi="Times New Roman" w:cs="Times New Roman"/>
+              </w:rPr>
+              <w:t xml:space="preserve"> </w:t>
+            </w:r>
           </w:p>
           <w:p>
             <w:pPr>
@@ -344,6 +360,12 @@
               </w:rPr>
               <w:t>​​</w:t>
             </w:r>
+            <w:r>
+              <w:rPr>
+                <w:rFonts w:ascii="Times New Roman" w:eastAsia="Times New Roman" w:hAnsi="Times New Roman" w:cs="Times New Roman"/>
+              </w:rPr>
+              <w:t xml:space="preserve">Discussed the order of completing all remaining features: student and admin. </w:t>
+            </w:r>
           </w:p>
         </w:tc>
         <w:tc>
@@ -362,6 +384,12 @@
                 <w:rFonts w:ascii="Times New Roman" w:eastAsia="Times New Roman" w:hAnsi="Times New Roman" w:cs="Times New Roman"/>
               </w:rPr>
               <w:t>​​</w:t>
+            </w:r>
+            <w:r>
+              <w:rPr>
+                <w:rFonts w:ascii="Times New Roman" w:eastAsia="Times New Roman" w:hAnsi="Times New Roman" w:cs="Times New Roman"/>
+              </w:rPr>
+              <w:t>Meet up over the weekend to work on admin and student functionality.</w:t>
             </w:r>
           </w:p>
         </w:tc>
@@ -436,7 +464,7 @@
           <w:szCs w:val="34"/>
         </w:rPr>
         <w:drawing>
-          <wp:inline distT="0" distB="0" distL="0" distR="0">
+          <wp:inline distT="0" distB="0" distL="0" distR="0" wp14:anchorId="0571DBFC" wp14:editId="67CB335C">
             <wp:extent cx="171450" cy="171450"/>
             <wp:effectExtent l="0" t="0" r="6350" b="6350"/>
             <wp:docPr id="922092399" name="Picture 3" descr=":busts_in_silhouette:"/>
@@ -619,14 +647,14 @@
                 <w:rFonts w:ascii="Times New Roman" w:eastAsia="Times New Roman" w:hAnsi="Times New Roman" w:cs="Times New Roman"/>
                 <w:spacing w:val="-1"/>
               </w:rPr>
-              <w:t>​​</w:t>
-            </w:r>
-            <w:r>
-              <w:rPr>
-                <w:rFonts w:ascii="Times New Roman" w:eastAsia="Times New Roman" w:hAnsi="Times New Roman" w:cs="Times New Roman"/>
-                <w:spacing w:val="-1"/>
-              </w:rPr>
-              <w:t xml:space="preserve"> </w:t>
+              <w:t xml:space="preserve">​​ </w:t>
+            </w:r>
+            <w:r>
+              <w:rPr>
+                <w:rFonts w:ascii="Times New Roman" w:eastAsia="Times New Roman" w:hAnsi="Times New Roman" w:cs="Times New Roman"/>
+                <w:spacing w:val="-1"/>
+              </w:rPr>
+              <w:t>Syed Aamir Ahmed</w:t>
             </w:r>
           </w:p>
         </w:tc>
@@ -647,14 +675,14 @@
                 <w:rFonts w:ascii="Times New Roman" w:eastAsia="Times New Roman" w:hAnsi="Times New Roman" w:cs="Times New Roman"/>
                 <w:spacing w:val="-1"/>
               </w:rPr>
-              <w:t>​​</w:t>
-            </w:r>
-            <w:r>
-              <w:rPr>
-                <w:rFonts w:ascii="Times New Roman" w:eastAsia="Times New Roman" w:hAnsi="Times New Roman" w:cs="Times New Roman"/>
-                <w:spacing w:val="-1"/>
-              </w:rPr>
-              <w:t xml:space="preserve"> </w:t>
+              <w:t xml:space="preserve">​​ </w:t>
+            </w:r>
+            <w:r>
+              <w:rPr>
+                <w:rFonts w:ascii="Times New Roman" w:eastAsia="Times New Roman" w:hAnsi="Times New Roman" w:cs="Times New Roman"/>
+                <w:spacing w:val="-1"/>
+              </w:rPr>
+              <w:t>Backend</w:t>
             </w:r>
           </w:p>
         </w:tc>
@@ -674,6 +702,13 @@
                 <w:spacing w:val="-1"/>
               </w:rPr>
             </w:pPr>
+            <w:r>
+              <w:rPr>
+                <w:rFonts w:ascii="Times New Roman" w:eastAsia="Times New Roman" w:hAnsi="Times New Roman" w:cs="Times New Roman"/>
+                <w:spacing w:val="-1"/>
+              </w:rPr>
+              <w:t xml:space="preserve"> Devstutya Pandey</w:t>
+            </w:r>
           </w:p>
         </w:tc>
         <w:tc>
@@ -687,6 +722,13 @@
                 <w:spacing w:val="-1"/>
               </w:rPr>
             </w:pPr>
+            <w:r>
+              <w:rPr>
+                <w:rFonts w:ascii="Times New Roman" w:eastAsia="Times New Roman" w:hAnsi="Times New Roman" w:cs="Times New Roman"/>
+                <w:spacing w:val="-1"/>
+              </w:rPr>
+              <w:t xml:space="preserve"> Backend</w:t>
+            </w:r>
           </w:p>
         </w:tc>
       </w:tr>
@@ -705,6 +747,13 @@
                 <w:spacing w:val="-1"/>
               </w:rPr>
             </w:pPr>
+            <w:r>
+              <w:rPr>
+                <w:rFonts w:ascii="Times New Roman" w:eastAsia="Times New Roman" w:hAnsi="Times New Roman" w:cs="Times New Roman"/>
+                <w:spacing w:val="-1"/>
+              </w:rPr>
+              <w:t xml:space="preserve"> Aaron Banerjee</w:t>
+            </w:r>
           </w:p>
         </w:tc>
         <w:tc>
@@ -718,6 +767,13 @@
                 <w:spacing w:val="-1"/>
               </w:rPr>
             </w:pPr>
+            <w:r>
+              <w:rPr>
+                <w:rFonts w:ascii="Times New Roman" w:eastAsia="Times New Roman" w:hAnsi="Times New Roman" w:cs="Times New Roman"/>
+                <w:spacing w:val="-1"/>
+              </w:rPr>
+              <w:t xml:space="preserve"> Backend</w:t>
+            </w:r>
           </w:p>
         </w:tc>
       </w:tr>
@@ -736,6 +792,13 @@
                 <w:spacing w:val="-1"/>
               </w:rPr>
             </w:pPr>
+            <w:r>
+              <w:rPr>
+                <w:rFonts w:ascii="Times New Roman" w:eastAsia="Times New Roman" w:hAnsi="Times New Roman" w:cs="Times New Roman"/>
+                <w:spacing w:val="-1"/>
+              </w:rPr>
+              <w:t xml:space="preserve"> Om Mistry</w:t>
+            </w:r>
           </w:p>
         </w:tc>
         <w:tc>
@@ -749,6 +812,13 @@
                 <w:spacing w:val="-1"/>
               </w:rPr>
             </w:pPr>
+            <w:r>
+              <w:rPr>
+                <w:rFonts w:ascii="Times New Roman" w:eastAsia="Times New Roman" w:hAnsi="Times New Roman" w:cs="Times New Roman"/>
+                <w:spacing w:val="-1"/>
+              </w:rPr>
+              <w:t xml:space="preserve"> Frontend</w:t>
+            </w:r>
           </w:p>
         </w:tc>
       </w:tr>
@@ -767,6 +837,13 @@
                 <w:spacing w:val="-1"/>
               </w:rPr>
             </w:pPr>
+            <w:r>
+              <w:rPr>
+                <w:rFonts w:ascii="Times New Roman" w:eastAsia="Times New Roman" w:hAnsi="Times New Roman" w:cs="Times New Roman"/>
+                <w:spacing w:val="-1"/>
+              </w:rPr>
+              <w:t xml:space="preserve"> Regan Van Nguyen</w:t>
+            </w:r>
           </w:p>
         </w:tc>
         <w:tc>
@@ -780,6 +857,13 @@
                 <w:spacing w:val="-1"/>
               </w:rPr>
             </w:pPr>
+            <w:r>
+              <w:rPr>
+                <w:rFonts w:ascii="Times New Roman" w:eastAsia="Times New Roman" w:hAnsi="Times New Roman" w:cs="Times New Roman"/>
+                <w:spacing w:val="-1"/>
+              </w:rPr>
+              <w:t xml:space="preserve"> Frontend</w:t>
+            </w:r>
           </w:p>
         </w:tc>
       </w:tr>
@@ -894,7 +978,7 @@
           <w:szCs w:val="34"/>
         </w:rPr>
         <w:drawing>
-          <wp:inline distT="0" distB="0" distL="0" distR="0">
+          <wp:inline distT="0" distB="0" distL="0" distR="0" wp14:anchorId="361DAEF6" wp14:editId="20152F7B">
             <wp:extent cx="185738" cy="185738"/>
             <wp:effectExtent l="0" t="0" r="5080" b="5080"/>
             <wp:docPr id="459473846" name="Picture 2" descr=":pencil2:"/>
@@ -1075,7 +1159,7 @@
                 <w:rFonts w:ascii="Times New Roman" w:eastAsia="Times New Roman" w:hAnsi="Times New Roman" w:cs="Times New Roman"/>
                 <w:spacing w:val="-1"/>
               </w:rPr>
-              <w:t>e.g., Bugs</w:t>
+              <w:t>Teacher uploading essays, automation and bug fixes with Babel</w:t>
             </w:r>
           </w:p>
         </w:tc>
@@ -1131,6 +1215,13 @@
               </w:rPr>
               <w:t xml:space="preserve"> </w:t>
             </w:r>
+            <w:r>
+              <w:rPr>
+                <w:rFonts w:ascii="Times New Roman" w:eastAsia="Times New Roman" w:hAnsi="Times New Roman" w:cs="Times New Roman"/>
+                <w:spacing w:val="-1"/>
+              </w:rPr>
+              <w:t>7</w:t>
+            </w:r>
           </w:p>
         </w:tc>
       </w:tr>
@@ -1174,6 +1265,13 @@
                 <w:spacing w:val="-1"/>
               </w:rPr>
             </w:pPr>
+            <w:r>
+              <w:rPr>
+                <w:rFonts w:ascii="Times New Roman" w:eastAsia="Times New Roman" w:hAnsi="Times New Roman" w:cs="Times New Roman"/>
+                <w:spacing w:val="-1"/>
+              </w:rPr>
+              <w:t>11</w:t>
+            </w:r>
           </w:p>
         </w:tc>
       </w:tr>
@@ -1217,6 +1315,13 @@
                 <w:spacing w:val="-1"/>
               </w:rPr>
             </w:pPr>
+            <w:r>
+              <w:rPr>
+                <w:rFonts w:ascii="Times New Roman" w:eastAsia="Times New Roman" w:hAnsi="Times New Roman" w:cs="Times New Roman"/>
+                <w:spacing w:val="-1"/>
+              </w:rPr>
+              <w:t>70-80%</w:t>
+            </w:r>
           </w:p>
         </w:tc>
       </w:tr>
@@ -1244,6 +1349,7 @@
                 <w:bCs/>
                 <w:spacing w:val="-1"/>
               </w:rPr>
+              <w:lastRenderedPageBreak/>
               <w:t>Summary</w:t>
             </w:r>
           </w:p>
@@ -1273,6 +1379,28 @@
                 <w:spacing w:val="-1"/>
               </w:rPr>
               <w:t xml:space="preserve"> </w:t>
+            </w:r>
+            <w:r>
+              <w:rPr>
+                <w:rFonts w:ascii="Times New Roman" w:eastAsia="Times New Roman" w:hAnsi="Times New Roman" w:cs="Times New Roman"/>
+                <w:spacing w:val="-1"/>
+              </w:rPr>
+              <w:t>We ran into issues with our babel.config.js file not being compatible with next/font library, and had milestones for 341 and 360 this week. Still have 6 features remaining out of the functional requirements and we will all meet multiple times over the long weekend to work on it and be done with most of it by Wednesday the 3</w:t>
+            </w:r>
+            <w:r>
+              <w:rPr>
+                <w:rFonts w:ascii="Times New Roman" w:eastAsia="Times New Roman" w:hAnsi="Times New Roman" w:cs="Times New Roman"/>
+                <w:spacing w:val="-1"/>
+                <w:vertAlign w:val="superscript"/>
+              </w:rPr>
+              <w:t>rd</w:t>
+            </w:r>
+            <w:r>
+              <w:rPr>
+                <w:rFonts w:ascii="Times New Roman" w:eastAsia="Times New Roman" w:hAnsi="Times New Roman" w:cs="Times New Roman"/>
+                <w:spacing w:val="-1"/>
+              </w:rPr>
+              <w:t>.</w:t>
             </w:r>
           </w:p>
         </w:tc>
@@ -1300,7 +1428,6 @@
           <w:sz w:val="27"/>
           <w:szCs w:val="27"/>
         </w:rPr>
-        <w:lastRenderedPageBreak/>
         <w:t>Details</w:t>
       </w:r>
       <w:r>
@@ -1390,6 +1517,28 @@
               </w:rPr>
               <w:t xml:space="preserve"> </w:t>
             </w:r>
+            <w:r>
+              <w:rPr>
+                <w:rFonts w:ascii="Times New Roman" w:eastAsia="Times New Roman" w:hAnsi="Times New Roman" w:cs="Times New Roman"/>
+                <w:spacing w:val="-1"/>
+              </w:rPr>
+              <w:t>30</w:t>
+            </w:r>
+            <w:r>
+              <w:rPr>
+                <w:rFonts w:ascii="Times New Roman" w:eastAsia="Times New Roman" w:hAnsi="Times New Roman" w:cs="Times New Roman"/>
+                <w:spacing w:val="-1"/>
+                <w:vertAlign w:val="superscript"/>
+              </w:rPr>
+              <w:t>th</w:t>
+            </w:r>
+            <w:r>
+              <w:rPr>
+                <w:rFonts w:ascii="Times New Roman" w:eastAsia="Times New Roman" w:hAnsi="Times New Roman" w:cs="Times New Roman"/>
+                <w:spacing w:val="-1"/>
+              </w:rPr>
+              <w:t xml:space="preserve"> March</w:t>
+            </w:r>
           </w:p>
         </w:tc>
       </w:tr>
@@ -1430,6 +1579,28 @@
                 <w:spacing w:val="-1"/>
               </w:rPr>
             </w:pPr>
+            <w:r>
+              <w:rPr>
+                <w:rFonts w:ascii="Times New Roman" w:eastAsia="Times New Roman" w:hAnsi="Times New Roman" w:cs="Times New Roman"/>
+                <w:spacing w:val="-1"/>
+              </w:rPr>
+              <w:t xml:space="preserve"> 5</w:t>
+            </w:r>
+            <w:r>
+              <w:rPr>
+                <w:rFonts w:ascii="Times New Roman" w:eastAsia="Times New Roman" w:hAnsi="Times New Roman" w:cs="Times New Roman"/>
+                <w:spacing w:val="-1"/>
+                <w:vertAlign w:val="superscript"/>
+              </w:rPr>
+              <w:t>th</w:t>
+            </w:r>
+            <w:r>
+              <w:rPr>
+                <w:rFonts w:ascii="Times New Roman" w:eastAsia="Times New Roman" w:hAnsi="Times New Roman" w:cs="Times New Roman"/>
+                <w:spacing w:val="-1"/>
+              </w:rPr>
+              <w:t xml:space="preserve"> April</w:t>
+            </w:r>
           </w:p>
         </w:tc>
       </w:tr>
@@ -1484,6 +1655,13 @@
               </w:rPr>
               <w:t xml:space="preserve"> </w:t>
             </w:r>
+            <w:r>
+              <w:rPr>
+                <w:rFonts w:ascii="Times New Roman" w:eastAsia="Times New Roman" w:hAnsi="Times New Roman" w:cs="Times New Roman"/>
+                <w:spacing w:val="-1"/>
+              </w:rPr>
+              <w:t>Admin dashboard, polishing Teacher interface, tracking Student enrollments and grades.</w:t>
+            </w:r>
           </w:p>
         </w:tc>
       </w:tr>
@@ -1524,6 +1702,13 @@
                 <w:spacing w:val="-1"/>
               </w:rPr>
             </w:pPr>
+            <w:r>
+              <w:rPr>
+                <w:rFonts w:ascii="Times New Roman" w:eastAsia="Times New Roman" w:hAnsi="Times New Roman" w:cs="Times New Roman"/>
+                <w:spacing w:val="-1"/>
+              </w:rPr>
+              <w:t xml:space="preserve"> 100%</w:t>
+            </w:r>
           </w:p>
         </w:tc>
       </w:tr>
@@ -1564,6 +1749,13 @@
                 <w:spacing w:val="-1"/>
               </w:rPr>
             </w:pPr>
+            <w:r>
+              <w:rPr>
+                <w:rFonts w:ascii="Times New Roman" w:eastAsia="Times New Roman" w:hAnsi="Times New Roman" w:cs="Times New Roman"/>
+                <w:spacing w:val="-1"/>
+              </w:rPr>
+              <w:t xml:space="preserve"> 100%</w:t>
+            </w:r>
           </w:p>
         </w:tc>
       </w:tr>
@@ -1609,67 +1801,74 @@
                 <w:rFonts w:ascii="Times New Roman" w:eastAsia="Times New Roman" w:hAnsi="Times New Roman" w:cs="Times New Roman"/>
                 <w:spacing w:val="-1"/>
               </w:rPr>
-              <w:t xml:space="preserve"> Member 1</w:t>
-            </w:r>
-          </w:p>
-          <w:p>
-            <w:pPr>
-              <w:rPr>
-                <w:rFonts w:ascii="Times New Roman" w:eastAsia="Times New Roman" w:hAnsi="Times New Roman" w:cs="Times New Roman"/>
-                <w:spacing w:val="-1"/>
-              </w:rPr>
-            </w:pPr>
-            <w:r>
-              <w:rPr>
-                <w:rFonts w:ascii="Times New Roman" w:eastAsia="Times New Roman" w:hAnsi="Times New Roman" w:cs="Times New Roman"/>
-                <w:spacing w:val="-1"/>
-              </w:rPr>
-              <w:t xml:space="preserve"> Member 2</w:t>
-            </w:r>
-          </w:p>
-          <w:p>
-            <w:pPr>
-              <w:rPr>
-                <w:rFonts w:ascii="Times New Roman" w:eastAsia="Times New Roman" w:hAnsi="Times New Roman" w:cs="Times New Roman"/>
-                <w:spacing w:val="-1"/>
-              </w:rPr>
-            </w:pPr>
-            <w:r>
-              <w:rPr>
-                <w:rFonts w:ascii="Times New Roman" w:eastAsia="Times New Roman" w:hAnsi="Times New Roman" w:cs="Times New Roman"/>
-                <w:spacing w:val="-1"/>
-              </w:rPr>
-              <w:t xml:space="preserve"> Member 3</w:t>
-            </w:r>
-          </w:p>
-          <w:p>
-            <w:pPr>
-              <w:rPr>
-                <w:rFonts w:ascii="Times New Roman" w:eastAsia="Times New Roman" w:hAnsi="Times New Roman" w:cs="Times New Roman"/>
-                <w:spacing w:val="-1"/>
-              </w:rPr>
-            </w:pPr>
-            <w:r>
-              <w:rPr>
-                <w:rFonts w:ascii="Times New Roman" w:eastAsia="Times New Roman" w:hAnsi="Times New Roman" w:cs="Times New Roman"/>
-                <w:spacing w:val="-1"/>
-              </w:rPr>
-              <w:t xml:space="preserve"> Member 4</w:t>
-            </w:r>
-          </w:p>
-          <w:p>
-            <w:pPr>
-              <w:rPr>
-                <w:rFonts w:ascii="Times New Roman" w:eastAsia="Times New Roman" w:hAnsi="Times New Roman" w:cs="Times New Roman"/>
-                <w:spacing w:val="-1"/>
-              </w:rPr>
-            </w:pPr>
-            <w:r>
-              <w:rPr>
-                <w:rFonts w:ascii="Times New Roman" w:eastAsia="Times New Roman" w:hAnsi="Times New Roman" w:cs="Times New Roman"/>
-                <w:spacing w:val="-1"/>
-              </w:rPr>
-              <w:t xml:space="preserve"> Member 5</w:t>
+              <w:t xml:space="preserve"> </w:t>
+            </w:r>
+            <w:r>
+              <w:rPr>
+                <w:rFonts w:ascii="Times New Roman" w:eastAsia="Times New Roman" w:hAnsi="Times New Roman" w:cs="Times New Roman"/>
+                <w:spacing w:val="-1"/>
+              </w:rPr>
+              <w:t>Syed Aamir Ahmed – 100%</w:t>
+            </w:r>
+          </w:p>
+          <w:p>
+            <w:pPr>
+              <w:rPr>
+                <w:rFonts w:ascii="Times New Roman" w:eastAsia="Times New Roman" w:hAnsi="Times New Roman" w:cs="Times New Roman"/>
+                <w:spacing w:val="-1"/>
+              </w:rPr>
+            </w:pPr>
+            <w:r>
+              <w:rPr>
+                <w:rFonts w:ascii="Times New Roman" w:eastAsia="Times New Roman" w:hAnsi="Times New Roman" w:cs="Times New Roman"/>
+                <w:spacing w:val="-1"/>
+              </w:rPr>
+              <w:t xml:space="preserve"> Devstutya Pandey – 100%</w:t>
+            </w:r>
+          </w:p>
+          <w:p>
+            <w:pPr>
+              <w:rPr>
+                <w:rFonts w:ascii="Times New Roman" w:eastAsia="Times New Roman" w:hAnsi="Times New Roman" w:cs="Times New Roman"/>
+                <w:spacing w:val="-1"/>
+              </w:rPr>
+            </w:pPr>
+            <w:r>
+              <w:rPr>
+                <w:rFonts w:ascii="Times New Roman" w:eastAsia="Times New Roman" w:hAnsi="Times New Roman" w:cs="Times New Roman"/>
+                <w:spacing w:val="-1"/>
+              </w:rPr>
+              <w:t xml:space="preserve"> Om Mistry – 100%</w:t>
+            </w:r>
+          </w:p>
+          <w:p>
+            <w:pPr>
+              <w:rPr>
+                <w:rFonts w:ascii="Times New Roman" w:eastAsia="Times New Roman" w:hAnsi="Times New Roman" w:cs="Times New Roman"/>
+                <w:spacing w:val="-1"/>
+              </w:rPr>
+            </w:pPr>
+            <w:r>
+              <w:rPr>
+                <w:rFonts w:ascii="Times New Roman" w:eastAsia="Times New Roman" w:hAnsi="Times New Roman" w:cs="Times New Roman"/>
+                <w:spacing w:val="-1"/>
+              </w:rPr>
+              <w:t xml:space="preserve"> Regan Van Nguyen – 100%</w:t>
+            </w:r>
+          </w:p>
+          <w:p>
+            <w:pPr>
+              <w:rPr>
+                <w:rFonts w:ascii="Times New Roman" w:eastAsia="Times New Roman" w:hAnsi="Times New Roman" w:cs="Times New Roman"/>
+                <w:spacing w:val="-1"/>
+              </w:rPr>
+            </w:pPr>
+            <w:r>
+              <w:rPr>
+                <w:rFonts w:ascii="Times New Roman" w:eastAsia="Times New Roman" w:hAnsi="Times New Roman" w:cs="Times New Roman"/>
+                <w:spacing w:val="-1"/>
+              </w:rPr>
+              <w:t xml:space="preserve"> Aaron Banerjee – 100%</w:t>
             </w:r>
           </w:p>
           <w:p>
@@ -1729,6 +1928,13 @@
                 <w:spacing w:val="-1"/>
               </w:rPr>
             </w:pPr>
+            <w:r>
+              <w:rPr>
+                <w:rFonts w:ascii="Times New Roman" w:eastAsia="Times New Roman" w:hAnsi="Times New Roman" w:cs="Times New Roman"/>
+                <w:spacing w:val="-1"/>
+              </w:rPr>
+              <w:t>Bugs, incomplete automation before M4, inefficient workload distribution, too many branches that aren’t merged appropriately.</w:t>
+            </w:r>
           </w:p>
         </w:tc>
       </w:tr>
@@ -1779,6 +1985,13 @@
                 <w:spacing w:val="-1"/>
               </w:rPr>
             </w:pPr>
+            <w:r>
+              <w:rPr>
+                <w:rFonts w:ascii="Times New Roman" w:eastAsia="Times New Roman" w:hAnsi="Times New Roman" w:cs="Times New Roman"/>
+                <w:spacing w:val="-1"/>
+              </w:rPr>
+              <w:t xml:space="preserve"> Meeting multiple times over the weekend, work together in person to optimize communication.</w:t>
+            </w:r>
           </w:p>
         </w:tc>
       </w:tr>
@@ -1853,7 +2066,7 @@
           <w:szCs w:val="34"/>
         </w:rPr>
         <w:drawing>
-          <wp:inline distT="0" distB="0" distL="0" distR="0">
+          <wp:inline distT="0" distB="0" distL="0" distR="0" wp14:anchorId="15EF5D7B" wp14:editId="4D17AB58">
             <wp:extent cx="178594" cy="178594"/>
             <wp:effectExtent l="0" t="0" r="0" b="0"/>
             <wp:docPr id="306956271" name="Picture 1" descr=":books:"/>

</xml_diff>